<commit_message>
Submitted assignemnt 2 from CT 102
</commit_message>
<xml_diff>
--- a/freshman/CT102 - Algorithms & Information Systems/assignmnets/Assignment 2/Assignment 2.docx
+++ b/freshman/CT102 - Algorithms & Information Systems/assignmnets/Assignment 2/Assignment 2.docx
@@ -87,15 +87,7 @@
         </w:numPr>
       </w:pPr>
       <w:r>
-        <w:t>Use the compression technique of Huffman encoding to find the encoding of the word “</w:t>
-      </w:r>
-      <w:proofErr w:type="spellStart"/>
-      <w:r>
-        <w:t>chatgpt</w:t>
-      </w:r>
-      <w:proofErr w:type="spellEnd"/>
-      <w:r>
-        <w:t xml:space="preserve">”. Clearly explain your approach and the steps taken. </w:t>
+        <w:t xml:space="preserve">Use the compression technique of Huffman encoding to find the encoding of the word “chatgpt”. Clearly explain your approach and the steps taken. </w:t>
       </w:r>
     </w:p>
     <w:p>
@@ -178,7 +170,7 @@
             <w:rPr>
               <w:rFonts w:ascii="Cambria Math" w:eastAsiaTheme="minorEastAsia" w:hAnsi="Cambria Math"/>
             </w:rPr>
-            <m:t>g: 0111</m:t>
+            <m:t>g: 0110</m:t>
           </m:r>
         </m:oMath>
       </m:oMathPara>
@@ -195,7 +187,7 @@
             <w:rPr>
               <w:rFonts w:ascii="Cambria Math" w:eastAsiaTheme="minorEastAsia" w:hAnsi="Cambria Math"/>
             </w:rPr>
-            <m:t>p:0110</m:t>
+            <m:t>p:0111</m:t>
           </m:r>
         </m:oMath>
       </m:oMathPara>
@@ -231,7 +223,7 @@
             <w:rPr>
               <w:rFonts w:ascii="Cambria Math" w:hAnsi="Cambria Math"/>
             </w:rPr>
-            <m:t>chatgpt :0100010110111011011</m:t>
+            <m:t>chatgpt :0100010110110011111</m:t>
           </m:r>
         </m:oMath>
       </m:oMathPara>
@@ -246,7 +238,6 @@
       <w:r>
         <w:t xml:space="preserve">To encode word </w:t>
       </w:r>
-      <w:proofErr w:type="spellStart"/>
       <w:r>
         <w:rPr>
           <w:b/>
@@ -256,7 +247,6 @@
         </w:rPr>
         <w:t>chatgpt</w:t>
       </w:r>
-      <w:proofErr w:type="spellEnd"/>
       <w:r>
         <w:rPr>
           <w:b/>
@@ -349,15 +339,7 @@
         <w:t>erging</w:t>
       </w:r>
       <w:r>
-        <w:t xml:space="preserve"> while following </w:t>
-      </w:r>
-      <w:proofErr w:type="gramStart"/>
-      <w:r>
-        <w:t>this rules</w:t>
-      </w:r>
-      <w:proofErr w:type="gramEnd"/>
-      <w:r>
-        <w:t>:</w:t>
+        <w:t xml:space="preserve"> while following this rules:</w:t>
       </w:r>
     </w:p>
     <w:p>
@@ -368,13 +350,8 @@
     <w:p/>
     <w:p>
       <w:r>
-        <w:t xml:space="preserve">Text in schema above is taken from the presentation to accurately explain steps of the merging part of the </w:t>
-      </w:r>
-      <w:proofErr w:type="gramStart"/>
-      <w:r>
-        <w:t>algorithm</w:t>
-      </w:r>
-      <w:proofErr w:type="gramEnd"/>
+        <w:t>Text in schema above is taken from the presentation to accurately explain steps of the merging part of the algorithm</w:t>
+      </w:r>
     </w:p>
     <w:p>
       <w:pPr>
@@ -601,14 +578,7 @@
           <w:bCs/>
         </w:rPr>
         <w:lastRenderedPageBreak/>
-        <w:t xml:space="preserve">Q. 2 </w:t>
-      </w:r>
-      <w:r>
-        <w:rPr>
-          <w:b/>
-          <w:bCs/>
-        </w:rPr>
-        <w:t>The table summarises the preference data associated with four people (with their names</w:t>
+        <w:t>Q. 2 The table summarises the preference data associated with four people (with their names</w:t>
       </w:r>
     </w:p>
     <w:p>
@@ -1203,19 +1173,7 @@
         </w:numPr>
       </w:pPr>
       <w:r>
-        <w:t>Using the preference data given by users for TV series, use the Pearson</w:t>
-      </w:r>
-      <w:r>
-        <w:t xml:space="preserve"> </w:t>
-      </w:r>
-      <w:r>
-        <w:t>correlation formula to find the correlation between Keenan and Ruth. Show</w:t>
-      </w:r>
-      <w:r>
-        <w:t xml:space="preserve"> </w:t>
-      </w:r>
-      <w:r>
-        <w:t>and explain the formula used and your workings.</w:t>
+        <w:t>Using the preference data given by users for TV series, use the Pearson correlation formula to find the correlation between Keenan and Ruth. Show and explain the formula used and your workings.</w:t>
       </w:r>
     </w:p>
     <w:p>
@@ -1235,13 +1193,8 @@
         <w:t>Pearson Correlation formula</w:t>
       </w:r>
       <w:r>
-        <w:t xml:space="preserve"> is a to find a correlation between “neighbours”. The result is a weighted average od deviation from the neighbours’’ </w:t>
-      </w:r>
-      <w:proofErr w:type="gramStart"/>
-      <w:r>
-        <w:t>mean</w:t>
-      </w:r>
-      <w:proofErr w:type="gramEnd"/>
+        <w:t xml:space="preserve"> is a to find a correlation between “neighbours”. The result is a weighted average od deviation from the neighbours’’ mean</w:t>
+      </w:r>
     </w:p>
     <w:p>
       <w:pPr>
@@ -1453,13 +1406,7 @@
                             <w:rPr>
                               <w:rFonts w:ascii="Cambria Math" w:hAnsi="Cambria Math"/>
                             </w:rPr>
-                            <m:t>u</m:t>
-                          </m:r>
-                          <m:r>
-                            <w:rPr>
-                              <w:rFonts w:ascii="Cambria Math" w:hAnsi="Cambria Math"/>
-                            </w:rPr>
-                            <m:t>,i</m:t>
+                            <m:t>u,i</m:t>
                           </m:r>
                         </m:sub>
                       </m:sSub>
@@ -1596,13 +1543,7 @@
                                     <w:rPr>
                                       <w:rFonts w:ascii="Cambria Math" w:hAnsi="Cambria Math"/>
                                     </w:rPr>
-                                    <m:t>u</m:t>
-                                  </m:r>
-                                  <m:r>
-                                    <w:rPr>
-                                      <w:rFonts w:ascii="Cambria Math" w:hAnsi="Cambria Math"/>
-                                    </w:rPr>
-                                    <m:t>,i</m:t>
+                                    <m:t>u,i</m:t>
                                   </m:r>
                                 </m:sub>
                               </m:sSub>
@@ -1645,13 +1586,7 @@
                                         <w:rPr>
                                           <w:rFonts w:ascii="Cambria Math" w:hAnsi="Cambria Math"/>
                                         </w:rPr>
-                                        <m:t>a</m:t>
-                                      </m:r>
-                                      <m:r>
-                                        <w:rPr>
-                                          <w:rFonts w:ascii="Cambria Math" w:hAnsi="Cambria Math"/>
-                                        </w:rPr>
-                                        <m:t>u</m:t>
+                                        <m:t>au</m:t>
                                       </m:r>
                                     </m:sub>
                                   </m:sSub>
@@ -1767,13 +1702,7 @@
                                     <w:rPr>
                                       <w:rFonts w:ascii="Cambria Math" w:hAnsi="Cambria Math"/>
                                     </w:rPr>
-                                    <m:t>a</m:t>
-                                  </m:r>
-                                  <m:r>
-                                    <w:rPr>
-                                      <w:rFonts w:ascii="Cambria Math" w:hAnsi="Cambria Math"/>
-                                    </w:rPr>
-                                    <m:t>,i</m:t>
+                                    <m:t>a,i</m:t>
                                   </m:r>
                                 </m:sub>
                               </m:sSub>
@@ -1841,6 +1770,9 @@
             </m:den>
           </m:f>
           <m:r>
+            <m:rPr>
+              <m:sty m:val="p"/>
+            </m:rPr>
             <w:rPr>
               <w:rFonts w:ascii="Cambria Math" w:hAnsi="Cambria Math"/>
             </w:rPr>
@@ -1878,21 +1810,12 @@
             <w:rPr>
               <w:rFonts w:ascii="Cambria Math" w:hAnsi="Cambria Math"/>
             </w:rPr>
-            <m:t xml:space="preserve"> </m:t>
+            <m:t xml:space="preserve"> is rating of user a for item i </m:t>
           </m:r>
           <m:r>
-            <w:rPr>
-              <w:rFonts w:ascii="Cambria Math" w:hAnsi="Cambria Math"/>
-            </w:rPr>
-            <m:t>is rating of user a for item i</m:t>
-          </m:r>
-          <m:r>
-            <w:rPr>
-              <w:rFonts w:ascii="Cambria Math" w:hAnsi="Cambria Math"/>
-            </w:rPr>
-            <m:t xml:space="preserve"> </m:t>
-          </m:r>
-          <m:r>
+            <m:rPr>
+              <m:sty m:val="p"/>
+            </m:rPr>
             <w:rPr>
               <w:rFonts w:ascii="Cambria Math" w:hAnsi="Cambria Math"/>
             </w:rPr>
@@ -1943,15 +1866,12 @@
             <w:rPr>
               <w:rFonts w:ascii="Cambria Math" w:hAnsi="Cambria Math"/>
             </w:rPr>
-            <m:t xml:space="preserve"> i</m:t>
+            <m:t xml:space="preserve"> is the average rating given by user a</m:t>
           </m:r>
           <m:r>
-            <w:rPr>
-              <w:rFonts w:ascii="Cambria Math" w:hAnsi="Cambria Math"/>
-            </w:rPr>
-            <m:t>s the average rating given by user a</m:t>
-          </m:r>
-          <m:r>
+            <m:rPr>
+              <m:sty m:val="p"/>
+            </m:rPr>
             <w:rPr>
               <w:rFonts w:ascii="Cambria Math" w:hAnsi="Cambria Math"/>
             </w:rPr>
@@ -1989,39 +1909,12 @@
             <w:rPr>
               <w:rFonts w:ascii="Cambria Math" w:hAnsi="Cambria Math"/>
             </w:rPr>
-            <m:t xml:space="preserve"> </m:t>
+            <m:t xml:space="preserve">  is rating of user u for item i </m:t>
           </m:r>
           <m:r>
-            <w:rPr>
-              <w:rFonts w:ascii="Cambria Math" w:hAnsi="Cambria Math"/>
-            </w:rPr>
-            <m:t xml:space="preserve"> </m:t>
-          </m:r>
-          <m:r>
-            <w:rPr>
-              <w:rFonts w:ascii="Cambria Math" w:hAnsi="Cambria Math"/>
-            </w:rPr>
-            <m:t xml:space="preserve">is rating of user </m:t>
-          </m:r>
-          <m:r>
-            <w:rPr>
-              <w:rFonts w:ascii="Cambria Math" w:hAnsi="Cambria Math"/>
-            </w:rPr>
-            <m:t>u</m:t>
-          </m:r>
-          <m:r>
-            <w:rPr>
-              <w:rFonts w:ascii="Cambria Math" w:hAnsi="Cambria Math"/>
-            </w:rPr>
-            <m:t xml:space="preserve"> for item i</m:t>
-          </m:r>
-          <m:r>
-            <w:rPr>
-              <w:rFonts w:ascii="Cambria Math" w:hAnsi="Cambria Math"/>
-            </w:rPr>
-            <m:t xml:space="preserve"> </m:t>
-          </m:r>
-          <m:r>
+            <m:rPr>
+              <m:sty m:val="p"/>
+            </m:rPr>
             <w:rPr>
               <w:rFonts w:ascii="Cambria Math" w:hAnsi="Cambria Math"/>
             </w:rPr>
@@ -2072,19 +1965,7 @@
             <w:rPr>
               <w:rFonts w:ascii="Cambria Math" w:hAnsi="Cambria Math"/>
             </w:rPr>
-            <m:t xml:space="preserve"> i</m:t>
-          </m:r>
-          <m:r>
-            <w:rPr>
-              <w:rFonts w:ascii="Cambria Math" w:hAnsi="Cambria Math"/>
-            </w:rPr>
-            <m:t xml:space="preserve">s the average rating given by user </m:t>
-          </m:r>
-          <m:r>
-            <w:rPr>
-              <w:rFonts w:ascii="Cambria Math" w:hAnsi="Cambria Math"/>
-            </w:rPr>
-            <m:t>u</m:t>
+            <m:t xml:space="preserve"> is the average rating given by user u</m:t>
           </m:r>
         </m:oMath>
       </m:oMathPara>
@@ -2812,13 +2693,7 @@
             <w:rPr>
               <w:rFonts w:ascii="Cambria Math" w:eastAsiaTheme="minorEastAsia" w:hAnsi="Cambria Math"/>
             </w:rPr>
-            <m:t>≈0.9</m:t>
-          </m:r>
-          <m:r>
-            <w:rPr>
-              <w:rFonts w:ascii="Cambria Math" w:eastAsiaTheme="minorEastAsia" w:hAnsi="Cambria Math"/>
-            </w:rPr>
-            <m:t>2</m:t>
+            <m:t>≈0.92</m:t>
           </m:r>
         </m:oMath>
       </m:oMathPara>
@@ -2832,15 +2707,7 @@
         </w:numPr>
       </w:pPr>
       <w:r>
-        <w:t>Briefly, in your own words, explain how the result from part (</w:t>
-      </w:r>
-      <w:proofErr w:type="spellStart"/>
-      <w:r>
-        <w:t>i</w:t>
-      </w:r>
-      <w:proofErr w:type="spellEnd"/>
-      <w:r>
-        <w:t xml:space="preserve">) could be </w:t>
+        <w:t xml:space="preserve">Briefly, in your own words, explain how the result from part (i) could be </w:t>
       </w:r>
       <w:r>
         <w:t>used for</w:t>
@@ -2915,30 +2782,41 @@
           <w:b/>
           <w:bCs/>
         </w:rPr>
-        <w:t xml:space="preserve">Q.3. </w:t>
-      </w:r>
-      <w:r>
+        <w:t>Q.3. The following table timetable holds details of the lecture times, locations and lecturers for</w:t>
+      </w:r>
+    </w:p>
+    <w:p>
+      <w:pPr>
+        <w:pStyle w:val="ListParagraph"/>
+        <w:ind w:left="284"/>
         <w:rPr>
           <w:b/>
           <w:bCs/>
         </w:rPr>
-        <w:t xml:space="preserve">The following table timetable holds details of the lecture times, </w:t>
-      </w:r>
-      <w:proofErr w:type="gramStart"/>
+      </w:pPr>
       <w:r>
         <w:rPr>
           <w:b/>
           <w:bCs/>
         </w:rPr>
-        <w:t>locations</w:t>
-      </w:r>
-      <w:proofErr w:type="gramEnd"/>
-      <w:r>
+        <w:t>modules. Each one hour timetable slot has a unique ID (ID), and associated module code</w:t>
+      </w:r>
+    </w:p>
+    <w:p>
+      <w:pPr>
+        <w:pStyle w:val="ListParagraph"/>
+        <w:ind w:left="284"/>
         <w:rPr>
           <w:b/>
           <w:bCs/>
         </w:rPr>
-        <w:t xml:space="preserve"> and lecturers for</w:t>
+      </w:pPr>
+      <w:r>
+        <w:rPr>
+          <w:b/>
+          <w:bCs/>
+        </w:rPr>
+        <w:t>(Code), module name (Name), lecturer name (Lecturer ), and the semester the module is taught</w:t>
       </w:r>
     </w:p>
     <w:p>
@@ -2955,122 +2833,24 @@
           <w:b/>
           <w:bCs/>
         </w:rPr>
-        <w:t xml:space="preserve">modules. Each </w:t>
-      </w:r>
-      <w:proofErr w:type="gramStart"/>
-      <w:r>
+        <w:t>(Sem). Each one hour timetable slot has also an associated day (Day ), time (Time) and venue</w:t>
+      </w:r>
+    </w:p>
+    <w:p>
+      <w:pPr>
+        <w:pStyle w:val="ListParagraph"/>
+        <w:ind w:left="284"/>
         <w:rPr>
           <w:b/>
           <w:bCs/>
         </w:rPr>
-        <w:t>one hour</w:t>
-      </w:r>
-      <w:proofErr w:type="gramEnd"/>
+      </w:pPr>
       <w:r>
         <w:rPr>
           <w:b/>
           <w:bCs/>
         </w:rPr>
-        <w:t xml:space="preserve"> timetable slot has a unique ID (ID), and associated module code</w:t>
-      </w:r>
-    </w:p>
-    <w:p>
-      <w:pPr>
-        <w:pStyle w:val="ListParagraph"/>
-        <w:ind w:left="284"/>
-        <w:rPr>
-          <w:b/>
-          <w:bCs/>
-        </w:rPr>
-      </w:pPr>
-      <w:r>
-        <w:rPr>
-          <w:b/>
-          <w:bCs/>
-        </w:rPr>
-        <w:t>(Code), module name (Name), lecturer name (</w:t>
-      </w:r>
-      <w:proofErr w:type="gramStart"/>
-      <w:r>
-        <w:rPr>
-          <w:b/>
-          <w:bCs/>
-        </w:rPr>
-        <w:t>Lecturer )</w:t>
-      </w:r>
-      <w:proofErr w:type="gramEnd"/>
-      <w:r>
-        <w:rPr>
-          <w:b/>
-          <w:bCs/>
-        </w:rPr>
-        <w:t>, and the semester the module is taught</w:t>
-      </w:r>
-    </w:p>
-    <w:p>
-      <w:pPr>
-        <w:pStyle w:val="ListParagraph"/>
-        <w:ind w:left="284"/>
-        <w:rPr>
-          <w:b/>
-          <w:bCs/>
-        </w:rPr>
-      </w:pPr>
-      <w:r>
-        <w:rPr>
-          <w:b/>
-          <w:bCs/>
-        </w:rPr>
-        <w:t>(Sem). Each one hour timetable slot has also an associated day (</w:t>
-      </w:r>
-      <w:proofErr w:type="gramStart"/>
-      <w:r>
-        <w:rPr>
-          <w:b/>
-          <w:bCs/>
-        </w:rPr>
-        <w:t>Day )</w:t>
-      </w:r>
-      <w:proofErr w:type="gramEnd"/>
-      <w:r>
-        <w:rPr>
-          <w:b/>
-          <w:bCs/>
-        </w:rPr>
-        <w:t>, time (Time) and venue</w:t>
-      </w:r>
-    </w:p>
-    <w:p>
-      <w:pPr>
-        <w:pStyle w:val="ListParagraph"/>
-        <w:ind w:left="284"/>
-        <w:rPr>
-          <w:b/>
-          <w:bCs/>
-        </w:rPr>
-      </w:pPr>
-      <w:r>
-        <w:rPr>
-          <w:b/>
-          <w:bCs/>
-        </w:rPr>
-        <w:t>(Venue). Each venue has a maximum capacity (</w:t>
-      </w:r>
-      <w:proofErr w:type="gramStart"/>
-      <w:r>
-        <w:rPr>
-          <w:b/>
-          <w:bCs/>
-        </w:rPr>
-        <w:t>Cap )</w:t>
-      </w:r>
-      <w:proofErr w:type="gramEnd"/>
-      <w:r>
-        <w:rPr>
-          <w:b/>
-          <w:bCs/>
-        </w:rPr>
-        <w:t xml:space="preserve"> and a building (Building).</w:t>
+        <w:t>(Venue). Each venue has a maximum capacity (Cap ) and a building (Building).</w:t>
       </w:r>
     </w:p>
     <w:p>
@@ -4765,10 +4545,7 @@
         </w:numPr>
       </w:pPr>
       <w:r>
-        <w:t xml:space="preserve">Choose a suitable Primary Key for the timetable table, explaining your </w:t>
-      </w:r>
-      <w:r>
-        <w:t>choice.</w:t>
+        <w:t>Choose a suitable Primary Key for the timetable table, explaining your choice.</w:t>
       </w:r>
     </w:p>
     <w:p>
@@ -4795,21 +4572,8 @@
         <w:t>, because i</w:t>
       </w:r>
       <w:r>
-        <w:t xml:space="preserve">t is </w:t>
-      </w:r>
-      <w:proofErr w:type="gramStart"/>
-      <w:r>
-        <w:t>contains</w:t>
-      </w:r>
-      <w:proofErr w:type="gramEnd"/>
-      <w:r>
-        <w:t xml:space="preserve"> unique values that can represent each row in a table effectively. Individual and non-repeating values are essential for a primary key for effectively identifying each row in a </w:t>
-      </w:r>
-      <w:proofErr w:type="gramStart"/>
-      <w:r>
-        <w:t>database</w:t>
-      </w:r>
-      <w:proofErr w:type="gramEnd"/>
+        <w:t>t is contains unique values that can represent each row in a table effectively. Individual and non-repeating values are essential for a primary key for effectively identifying each row in a database</w:t>
+      </w:r>
     </w:p>
     <w:p>
       <w:pPr>
@@ -4843,7 +4607,6 @@
       <w:r>
         <w:t xml:space="preserve"> is assigned for specific </w:t>
       </w:r>
-      <w:proofErr w:type="gramStart"/>
       <w:r>
         <w:rPr>
           <w:b/>
@@ -4851,7 +4614,6 @@
         </w:rPr>
         <w:t>Code</w:t>
       </w:r>
-      <w:proofErr w:type="gramEnd"/>
     </w:p>
     <w:p>
       <w:pPr>
@@ -4862,13 +4624,7 @@
         </w:numPr>
       </w:pPr>
       <w:r>
-        <w:t>Write an SQL query to find the venues (Venue and Building) that have capacity</w:t>
-      </w:r>
-      <w:r>
-        <w:t xml:space="preserve"> </w:t>
-      </w:r>
-      <w:r>
-        <w:t>greater than 60.</w:t>
+        <w:t>Write an SQL query to find the venues (Venue and Building) that have capacity greater than 60.</w:t>
       </w:r>
     </w:p>
     <w:p>
@@ -4990,7 +4746,6 @@
         </w:rPr>
         <w:t xml:space="preserve"> &gt; </w:t>
       </w:r>
-      <w:proofErr w:type="gramStart"/>
       <w:r>
         <w:rPr>
           <w:rFonts w:ascii="Consolas" w:hAnsi="Consolas" w:cs="Courier New"/>
@@ -5009,7 +4764,6 @@
         </w:rPr>
         <w:t>;</w:t>
       </w:r>
-      <w:proofErr w:type="gramEnd"/>
       <w:r>
         <w:rPr>
           <w:rFonts w:ascii="Consolas" w:hAnsi="Consolas" w:cs="Courier New"/>
@@ -5046,28 +4800,7 @@
           <w:b/>
           <w:bCs/>
         </w:rPr>
-        <w:t xml:space="preserve">Q.4. </w:t>
-      </w:r>
-      <w:r>
-        <w:rPr>
-          <w:b/>
-          <w:bCs/>
-        </w:rPr>
-        <w:t>Given the following edge list that represents the edges that exist in a network between five</w:t>
-      </w:r>
-      <w:r>
-        <w:rPr>
-          <w:b/>
-          <w:bCs/>
-        </w:rPr>
-        <w:t xml:space="preserve"> </w:t>
-      </w:r>
-      <w:r>
-        <w:rPr>
-          <w:b/>
-          <w:bCs/>
-        </w:rPr>
-        <w:t>nodes, where (A, C) represents the fact that there is a directed edge from node A to node C.</w:t>
+        <w:t>Q.4. Given the following edge list that represents the edges that exist in a network between five nodes, where (A, C) represents the fact that there is a directed edge from node A to node C.</w:t>
       </w:r>
     </w:p>
     <w:p>
@@ -6611,22 +6344,21 @@
             <w:rPr>
               <w:rFonts w:ascii="Cambria Math" w:hAnsi="Cambria Math"/>
             </w:rPr>
-            <m:t>=0.58</m:t>
-          </m:r>
-          <m:r>
-            <w:rPr>
-              <w:rFonts w:ascii="Cambria Math" w:hAnsi="Cambria Math"/>
-            </w:rPr>
-            <m:t xml:space="preserve"> </m:t>
+            <m:t xml:space="preserve">=0.58 </m:t>
           </m:r>
         </m:oMath>
       </m:oMathPara>
     </w:p>
     <w:p>
-      <w:r>
+      <w:pPr>
         <w:rPr>
           <w:rFonts w:eastAsiaTheme="minorEastAsia"/>
         </w:rPr>
+      </w:pPr>
+      <w:r>
+        <w:rPr>
+          <w:rFonts w:eastAsiaTheme="minorEastAsia"/>
+        </w:rPr>
         <w:tab/>
       </w:r>
       <w:r>
@@ -6634,24 +6366,185 @@
           <w:rFonts w:eastAsiaTheme="minorEastAsia"/>
         </w:rPr>
         <w:tab/>
-        <w:t xml:space="preserve">Outdegree of node C is 4 and clustering coefficient of C is equal to </w:t>
-      </w:r>
-      <w:proofErr w:type="gramStart"/>
-      <w:r>
+        <w:t>Outdegree of node C is 4 and clustering coefficient of C is equal to 0.58</w:t>
+      </w:r>
+    </w:p>
+    <w:p>
+      <w:pPr>
         <w:rPr>
           <w:rFonts w:eastAsiaTheme="minorEastAsia"/>
         </w:rPr>
-        <w:t>0.58</w:t>
-      </w:r>
-      <w:proofErr w:type="gramEnd"/>
+      </w:pPr>
+    </w:p>
+    <w:p>
+      <w:pPr>
+        <w:rPr>
+          <w:rFonts w:eastAsiaTheme="minorEastAsia"/>
+        </w:rPr>
+      </w:pPr>
+    </w:p>
+    <w:p>
+      <w:pPr>
+        <w:rPr>
+          <w:rFonts w:eastAsiaTheme="minorEastAsia"/>
+        </w:rPr>
+      </w:pPr>
+    </w:p>
+    <w:p>
+      <w:pPr>
+        <w:rPr>
+          <w:rFonts w:eastAsiaTheme="minorEastAsia"/>
+        </w:rPr>
+      </w:pPr>
+    </w:p>
+    <w:p>
+      <w:pPr>
+        <w:rPr>
+          <w:rFonts w:eastAsiaTheme="minorEastAsia"/>
+        </w:rPr>
+      </w:pPr>
+    </w:p>
+    <w:p>
+      <w:pPr>
+        <w:rPr>
+          <w:rFonts w:eastAsiaTheme="minorEastAsia"/>
+        </w:rPr>
+      </w:pPr>
+    </w:p>
+    <w:p>
+      <w:pPr>
+        <w:rPr>
+          <w:rFonts w:eastAsiaTheme="minorEastAsia"/>
+        </w:rPr>
+      </w:pPr>
+    </w:p>
+    <w:p>
+      <w:r>
+        <w:rPr>
+          <w:noProof/>
+        </w:rPr>
+        <mc:AlternateContent>
+          <mc:Choice Requires="wpi">
+            <w:drawing>
+              <wp:anchor distT="0" distB="0" distL="114300" distR="114300" simplePos="0" relativeHeight="251677696" behindDoc="0" locked="0" layoutInCell="1" allowOverlap="1" wp14:anchorId="257513A4" wp14:editId="58EF966E">
+                <wp:simplePos x="0" y="0"/>
+                <wp:positionH relativeFrom="column">
+                  <wp:posOffset>3674110</wp:posOffset>
+                </wp:positionH>
+                <wp:positionV relativeFrom="paragraph">
+                  <wp:posOffset>177165</wp:posOffset>
+                </wp:positionV>
+                <wp:extent cx="1174385" cy="482115"/>
+                <wp:effectExtent l="38100" t="38100" r="45085" b="51435"/>
+                <wp:wrapNone/>
+                <wp:docPr id="1551163655" name="Ink 70"/>
+                <wp:cNvGraphicFramePr/>
+                <a:graphic xmlns:a="http://schemas.openxmlformats.org/drawingml/2006/main">
+                  <a:graphicData uri="http://schemas.microsoft.com/office/word/2010/wordprocessingInk">
+                    <w14:contentPart bwMode="auto" r:id="rId13">
+                      <w14:nvContentPartPr>
+                        <w14:cNvContentPartPr/>
+                      </w14:nvContentPartPr>
+                      <w14:xfrm>
+                        <a:off x="0" y="0"/>
+                        <a:ext cx="1174385" cy="482115"/>
+                      </w14:xfrm>
+                    </w14:contentPart>
+                  </a:graphicData>
+                </a:graphic>
+              </wp:anchor>
+            </w:drawing>
+          </mc:Choice>
+          <mc:Fallback>
+            <w:pict>
+              <v:shapetype w14:anchorId="2A91A8E6" id="_x0000_t75" coordsize="21600,21600" o:spt="75" o:preferrelative="t" path="m@4@5l@4@11@9@11@9@5xe" filled="f" stroked="f">
+                <v:stroke joinstyle="miter"/>
+                <v:formulas>
+                  <v:f eqn="if lineDrawn pixelLineWidth 0"/>
+                  <v:f eqn="sum @0 1 0"/>
+                  <v:f eqn="sum 0 0 @1"/>
+                  <v:f eqn="prod @2 1 2"/>
+                  <v:f eqn="prod @3 21600 pixelWidth"/>
+                  <v:f eqn="prod @3 21600 pixelHeight"/>
+                  <v:f eqn="sum @0 0 1"/>
+                  <v:f eqn="prod @6 1 2"/>
+                  <v:f eqn="prod @7 21600 pixelWidth"/>
+                  <v:f eqn="sum @8 21600 0"/>
+                  <v:f eqn="prod @7 21600 pixelHeight"/>
+                  <v:f eqn="sum @10 21600 0"/>
+                </v:formulas>
+                <v:path o:extrusionok="f" gradientshapeok="t" o:connecttype="rect"/>
+                <o:lock v:ext="edit" aspectratio="t"/>
+              </v:shapetype>
+              <v:shape id="Ink 70" o:spid="_x0000_s1026" type="#_x0000_t75" style="position:absolute;margin-left:288.8pt;margin-top:13.45pt;width:93.45pt;height:38.95pt;z-index:251677696;visibility:visible;mso-wrap-style:square;mso-wrap-distance-left:9pt;mso-wrap-distance-top:0;mso-wrap-distance-right:9pt;mso-wrap-distance-bottom:0;mso-position-horizontal:absolute;mso-position-horizontal-relative:text;mso-position-vertical:absolute;mso-position-vertical-relative:text" o:gfxdata="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">
+                <v:imagedata r:id="rId14" o:title=""/>
+              </v:shape>
+            </w:pict>
+          </mc:Fallback>
+        </mc:AlternateContent>
+      </w:r>
+      <w:r>
+        <w:rPr>
+          <w:noProof/>
+        </w:rPr>
+        <mc:AlternateContent>
+          <mc:Choice Requires="wpi">
+            <w:drawing>
+              <wp:anchor distT="0" distB="0" distL="114300" distR="114300" simplePos="0" relativeHeight="251668480" behindDoc="0" locked="0" layoutInCell="1" allowOverlap="1" wp14:anchorId="419C6F2C" wp14:editId="2073A697">
+                <wp:simplePos x="0" y="0"/>
+                <wp:positionH relativeFrom="column">
+                  <wp:posOffset>4102580</wp:posOffset>
+                </wp:positionH>
+                <wp:positionV relativeFrom="paragraph">
+                  <wp:posOffset>467490</wp:posOffset>
+                </wp:positionV>
+                <wp:extent cx="1440" cy="1080"/>
+                <wp:effectExtent l="0" t="0" r="0" b="0"/>
+                <wp:wrapNone/>
+                <wp:docPr id="812780739" name="Ink 60"/>
+                <wp:cNvGraphicFramePr/>
+                <a:graphic xmlns:a="http://schemas.openxmlformats.org/drawingml/2006/main">
+                  <a:graphicData uri="http://schemas.microsoft.com/office/word/2010/wordprocessingInk">
+                    <w14:contentPart bwMode="auto" r:id="rId15">
+                      <w14:nvContentPartPr>
+                        <w14:cNvContentPartPr/>
+                      </w14:nvContentPartPr>
+                      <w14:xfrm>
+                        <a:off x="0" y="0"/>
+                        <a:ext cx="1440" cy="1080"/>
+                      </w14:xfrm>
+                    </w14:contentPart>
+                  </a:graphicData>
+                </a:graphic>
+                <wp14:sizeRelH relativeFrom="margin">
+                  <wp14:pctWidth>0</wp14:pctWidth>
+                </wp14:sizeRelH>
+                <wp14:sizeRelV relativeFrom="margin">
+                  <wp14:pctHeight>0</wp14:pctHeight>
+                </wp14:sizeRelV>
+              </wp:anchor>
+            </w:drawing>
+          </mc:Choice>
+          <mc:Fallback>
+            <w:pict>
+              <v:shape w14:anchorId="1537D173" id="Ink 60" o:spid="_x0000_s1026" type="#_x0000_t75" style="position:absolute;margin-left:322.55pt;margin-top:36.3pt;width:1.1pt;height:1.1pt;z-index:251668480;visibility:visible;mso-wrap-style:square;mso-width-percent:0;mso-height-percent:0;mso-wrap-distance-left:9pt;mso-wrap-distance-top:0;mso-wrap-distance-right:9pt;mso-wrap-distance-bottom:0;mso-position-horizontal:absolute;mso-position-horizontal-relative:text;mso-position-vertical:absolute;mso-position-vertical-relative:text;mso-width-percent:0;mso-height-percent:0;mso-width-relative:margin;mso-height-relative:margin" o:gfxdata="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">
+                <v:imagedata r:id="rId16" o:title=""/>
+              </v:shape>
+            </w:pict>
+          </mc:Fallback>
+        </mc:AlternateContent>
+      </w:r>
+      <w:r>
+        <w:t>I am aware of what plagiarism is and include this to confirm that this work is my own and, further, I confirm that this work was not, wholly or in part, produced by generative AI tools</w:t>
+      </w:r>
     </w:p>
     <w:sectPr>
-      <w:headerReference w:type="even" r:id="rId13"/>
-      <w:headerReference w:type="default" r:id="rId14"/>
-      <w:footerReference w:type="even" r:id="rId15"/>
-      <w:footerReference w:type="default" r:id="rId16"/>
-      <w:headerReference w:type="first" r:id="rId17"/>
-      <w:footerReference w:type="first" r:id="rId18"/>
+      <w:headerReference w:type="even" r:id="rId17"/>
+      <w:headerReference w:type="default" r:id="rId18"/>
+      <w:footerReference w:type="even" r:id="rId19"/>
+      <w:footerReference w:type="default" r:id="rId20"/>
+      <w:headerReference w:type="first" r:id="rId21"/>
+      <w:footerReference w:type="first" r:id="rId22"/>
       <w:pgSz w:w="12240" w:h="15840"/>
       <w:pgMar w:top="284" w:right="851" w:bottom="284" w:left="851" w:header="709" w:footer="170" w:gutter="0"/>
       <w:cols w:space="708"/>
@@ -7801,6 +7694,76 @@
 </w:styles>
 </file>
 
+<file path=word/ink/ink1.xml><?xml version="1.0" encoding="utf-8"?>
+<inkml:ink xmlns:inkml="http://www.w3.org/2003/InkML">
+  <inkml:definitions>
+    <inkml:context xml:id="ctx0">
+      <inkml:inkSource xml:id="inkSrc0">
+        <inkml:traceFormat>
+          <inkml:channel name="X" type="integer" min="-2.14748E9" max="2.14748E9" units="cm"/>
+          <inkml:channel name="Y" type="integer" min="-2.14748E9" max="2.14748E9" units="cm"/>
+          <inkml:channel name="F" type="integer" max="32767" units="dev"/>
+          <inkml:channel name="OA" type="integer" max="360" units="deg"/>
+          <inkml:channel name="OE" type="integer" max="90" units="deg"/>
+        </inkml:traceFormat>
+        <inkml:channelProperties>
+          <inkml:channelProperty channel="X" name="resolution" value="1000" units="1/cm"/>
+          <inkml:channelProperty channel="Y" name="resolution" value="1000" units="1/cm"/>
+          <inkml:channelProperty channel="F" name="resolution" value="0" units="1/dev"/>
+          <inkml:channelProperty channel="OA" name="resolution" value="1000" units="1/deg"/>
+          <inkml:channelProperty channel="OE" name="resolution" value="1000" units="1/deg"/>
+        </inkml:channelProperties>
+      </inkml:inkSource>
+      <inkml:timestamp xml:id="ts0" timeString="2024-01-15T19:56:30.684"/>
+    </inkml:context>
+    <inkml:brush xml:id="br0">
+      <inkml:brushProperty name="width" value="0.035" units="cm"/>
+      <inkml:brushProperty name="height" value="0.035" units="cm"/>
+    </inkml:brush>
+  </inkml:definitions>
+  <inkml:trace contextRef="#ctx0" brushRef="#br0">799 363 96 0 0,'5'-6'303'0'0,"-3"3"181"0"0,1 0 0 0 0,-1 0 0 0 0,0 0 0 0 0,0 0 0 0 0,-1 0 0 0 0,1-1 0 0 0,0 1 1 0 0,-1-1-1 0 0,0 1 0 0 0,2-8 835 0 0,-4 11-951 0 0,1-1 0 0 0,0 1 0 0 0,-1 0 0 0 0,1-1 0 0 0,0 1 0 0 0,-1 0 0 0 0,1-1 0 0 0,0 1 0 0 0,-1 0 0 0 0,1-1 0 0 0,-1 1 0 0 0,1 0 0 0 0,0 0 0 0 0,-1-1 0 0 0,1 1 0 0 0,-1 0 0 0 0,1 0 0 0 0,-1 0 0 0 0,1 0 0 0 0,-1 0 0 0 0,1 0 0 0 0,-1 0 0 0 0,1 0 0 0 0,-1 0 0 0 0,1 0 0 0 0,-1 0 0 0 0,1 0 0 0 0,-2 0 0 0 0,-19 9 1820 0 0,-16 16-2860 0 0,-57 58 491 0 0,-145 134 1652 0 0,189-170-1031 0 0,-128 131 1254 0 0,137-133-1280 0 0,2 2 0 0 0,-36 57-1 0 0,69-95-404 0 0,1-1-1 0 0,1 1 1 0 0,0 0-1 0 0,0 0 1 0 0,0 0 0 0 0,1 1-1 0 0,-2 11 1 0 0,5-19-20 0 0,-1 1 1 0 0,1-1 0 0 0,0 1-1 0 0,0-1 1 0 0,0 1 0 0 0,0-1-1 0 0,0 1 1 0 0,0-1 0 0 0,1 1-1 0 0,-1-1 1 0 0,1 1 0 0 0,0-1-1 0 0,-1 1 1 0 0,1-1 0 0 0,0 0-1 0 0,1 1 1 0 0,-1-1 0 0 0,0 0-1 0 0,1 0 1 0 0,-1 0 0 0 0,1 0-1 0 0,-1 0 1 0 0,1 0 0 0 0,0-1-1 0 0,0 1 1 0 0,0-1 0 0 0,0 1-1 0 0,0-1 1 0 0,0 1 0 0 0,1-1-1 0 0,-1 0 1 0 0,5 1-1 0 0,3 1 2 0 0,1 0 0 0 0,0-1 0 0 0,0-1 0 0 0,0 0-1 0 0,0 0 1 0 0,0-1 0 0 0,0-1 0 0 0,0 0-1 0 0,0 0 1 0 0,0-1 0 0 0,19-6 0 0 0,11-5 79 0 0,64-30 0 0 0,-90 36-64 0 0,113-58 72 0 0,-2-5 1 0 0,133-98 0 0 0,369-323-1819 0 0,-586 454 992 0 0,46-52 0 0 0,-69 66 361 0 0,0-1 0 0 0,-1-1-1 0 0,28-51 1 0 0,-44 73 385 0 0,-1-1 0 0 0,1 0 1 0 0,-1 0-1 0 0,1 0 0 0 0,-1 0 0 0 0,0 0 0 0 0,-1 0 0 0 0,1-1 0 0 0,-1 1 0 0 0,0 0 0 0 0,0-5 0 0 0,0 8 17 0 0,0-1-1 0 0,-1 1 1 0 0,1-1 0 0 0,-1 1-1 0 0,1-1 1 0 0,-1 1 0 0 0,0 0-1 0 0,1-1 1 0 0,-1 1 0 0 0,0 0 0 0 0,0-1-1 0 0,0 1 1 0 0,0 0 0 0 0,0 0-1 0 0,0 0 1 0 0,0 0 0 0 0,-1 0-1 0 0,1 0 1 0 0,0 0 0 0 0,0 0-1 0 0,-1 0 1 0 0,1 1 0 0 0,-1-1 0 0 0,1 0-1 0 0,-1 1 1 0 0,1 0 0 0 0,-1-1-1 0 0,1 1 1 0 0,-1 0 0 0 0,1-1-1 0 0,-1 1 1 0 0,-2 0 0 0 0,-7 0 17 0 0,0 0-1 0 0,-1 1 1 0 0,1 1 0 0 0,0-1 0 0 0,-1 2-1 0 0,1-1 1 0 0,-17 8 0 0 0,-75 36 117 0 0,75-32-30 0 0,-131 70 1389 0 0,-216 150 0 0 0,37 25-719 0 0,275-203-963 0 0,4 3 1 0 0,2 2-1 0 0,-54 74 1 0 0,98-117-227 0 0,1 1 0 0 0,1 0 1 0 0,-11 23-1 0 0,19-34-123 0 0,0-1 0 0 0,1 1 0 0 0,0 1 0 0 0,-3 14 0 0 0,5-19-32 0 0,0 1 1 0 0,0-1-1 0 0,0 0 0 0 0,0 1 0 0 0,1-1 0 0 0,-1 0 0 0 0,1 0 0 0 0,0 1 1 0 0,1-1-1 0 0,1 5 0 0 0,-2-7 220 0 0,1 0 0 0 0,-1 0 0 0 0,0 0 0 0 0,1 0 0 0 0,-1 0 0 0 0,1 0 0 0 0,-1 0 0 0 0,1-1 0 0 0,0 1 0 0 0,0-1 1 0 0,0 1-1 0 0,0-1 0 0 0,0 0 0 0 0,0 0 0 0 0,0 0 0 0 0,0 0 0 0 0,0 0 0 0 0,1 0 0 0 0,-1 0 0 0 0,0-1 0 0 0,1 1 0 0 0,4-1 0 0 0,0 1-256 0 0,1-1-1 0 0,-1-1 0 0 0,1 1 0 0 0,-1-1 1 0 0,0-1-1 0 0,10-2 0 0 0,0 0 122 0 0</inkml:trace>
+  <inkml:trace contextRef="#ctx0" brushRef="#br0" timeOffset="1011.26">1628 189 188 0 0,'0'0'2207'0'0,"-16"-3"5713"0"0,-4 13-6298 0 0,0 2 0 0 0,0 0 0 0 0,-30 27 0 0 0,-50 53-30 0 0,38-32-365 0 0,-214 211 1254 0 0,129-123-2007 0 0,-80 89-694 0 0,88-69-2893 0 0,106-121-43 0 0,31-42 2325 0 0,-1-1 1 0 0,1 0-1 0 0,0 1 0 0 0,1-1 1 0 0,-1 1-1 0 0,1 0 0 0 0,0-1 1 0 0,0 1-1 0 0,-1 7 0 0 0,2-12 764 0 0,0 0 0 0 0,0 0 0 0 0,0 0 0 0 0,0 1 0 0 0,0-1 0 0 0,0 0-1 0 0,0 0 1 0 0,0 0 0 0 0,0 0 0 0 0,0 0 0 0 0,0 0 0 0 0,0 1 0 0 0,0-1-1 0 0,1 0 1 0 0,-1 0 0 0 0,0 0 0 0 0,0 0 0 0 0,0 0 0 0 0,0 0 0 0 0,0 0 0 0 0,0 1-1 0 0,0-1 1 0 0,0 0 0 0 0,0 0 0 0 0,0 0 0 0 0,0 0 0 0 0,1 0 0 0 0,-1 0-1 0 0,0 0 1 0 0,0 0 0 0 0,0 0 0 0 0,0 0 0 0 0,0 0 0 0 0,0 0 0 0 0,1 0-1 0 0,-1 0 1 0 0,0 0 0 0 0,0 0 0 0 0,0 0 0 0 0,0 0 0 0 0,0 0 0 0 0,0 0 0 0 0,1 0-1 0 0,-1 0 1 0 0,0 0 0 0 0,8-3-1525 0 0,5-7 12 0 0,-6 2 832 0 0,2-3 191 0 0</inkml:trace>
+  <inkml:trace contextRef="#ctx0" brushRef="#br0" timeOffset="1568.71">1403 654 52 0 0,'-26'9'6080'0'0,"-26"21"1883"0"0,0 1-3406 0 0,-187 118-411 0 0,237-148-4129 0 0,-50 36 336 0 0,47-33-395 0 0,0 0 0 0 0,0 0 0 0 0,1 1-1 0 0,0-1 1 0 0,-1 1 0 0 0,2 0 0 0 0,-7 9 0 0 0,10-13 13 0 0,0 0-1 0 0,0-1 1 0 0,0 1-1 0 0,-1 0 1 0 0,1-1-1 0 0,0 1 1 0 0,0 0-1 0 0,0-1 1 0 0,0 1-1 0 0,0 0 1 0 0,0 0-1 0 0,1-1 1 0 0,-1 1-1 0 0,0 0 1 0 0,0-1-1 0 0,0 1 1 0 0,1 0-1 0 0,-1-1 1 0 0,0 1-1 0 0,0-1 1 0 0,1 1-1 0 0,-1 0 1 0 0,1-1-1 0 0,-1 1 1 0 0,1-1-1 0 0,-1 1 1 0 0,1-1-1 0 0,-1 1 1 0 0,1-1-1 0 0,-1 1 1 0 0,1-1-1 0 0,-1 0 1 0 0,1 1-1 0 0,0-1 1 0 0,-1 0-1 0 0,1 0 1 0 0,0 1-1 0 0,-1-1 1 0 0,1 0-1 0 0,0 0 1 0 0,-1 0-1 0 0,1 0 1 0 0,1 0-1 0 0,31 4-899 0 0,-1-5 103 0 0,1-3-1 0 0,54-12 1 0 0,11-1-1102 0 0,-90 17 1614 0 0,-7 3 196 0 0,-13 9 299 0 0,-23 9 616 0 0,-205 84 4379 0 0,26-12-3578 0 0,217-94-5169 0 0,34-11-4240 0 0,36-16 1259 0 0,45-29 1408 0 0,-92 43 4733 0 0</inkml:trace>
+  <inkml:trace contextRef="#ctx0" brushRef="#br0" timeOffset="1947.88">1362 854 88 0 0,'-2'0'-522'0'0,"-13"8"12219"0"0,25-9-8737 0 0,52-15-870 0 0,-4 1-1339 0 0,-22 7-325 0 0,-21 4-360 0 0,1 1 1 0 0,-1 1 0 0 0,1 0 0 0 0,-1 0-1 0 0,1 2 1 0 0,19 1 0 0 0,-34-1-59 0 0,-1 0 0 0 0,0 0 0 0 0,1 0 0 0 0,-1 0 0 0 0,0 0 0 0 0,1 0 0 0 0,-1 0 0 0 0,0 0 0 0 0,1 0 0 0 0,-1 1 0 0 0,0-1 0 0 0,0 0 0 0 0,1 0 0 0 0,-1 0 0 0 0,0 0 0 0 0,1 1 0 0 0,-1-1 0 0 0,0 0 0 0 0,0 0 0 0 0,1 0 0 0 0,-1 1 0 0 0,0-1 0 0 0,0 0 0 0 0,0 0 0 0 0,1 1 0 0 0,-1-1 0 0 0,0 0 0 0 0,0 1 0 0 0,0-1 0 0 0,0 0 0 0 0,0 0 0 0 0,0 1 0 0 0,1 0 0 0 0,-8 9 211 0 0,-18 10 80 0 0,22-19-258 0 0,-55 37 763 0 0,-3-3 0 0 0,-72 30 0 0 0,-56 31 1580 0 0,183-93-2352 0 0,0 1 0 0 0,0 0 1 0 0,0 1-1 0 0,0-1 0 0 0,1 1 0 0 0,-8 9 0 0 0,12-13-48 0 0,1 0-1 0 0,-1 0 0 0 0,0 0 1 0 0,1 0-1 0 0,-1 0 0 0 0,1 0 1 0 0,-1 0-1 0 0,1 0 0 0 0,0 0 1 0 0,-1 0-1 0 0,1 1 0 0 0,0-1 1 0 0,0 0-1 0 0,0 0 0 0 0,0 0 1 0 0,0 0-1 0 0,0 1 0 0 0,0-1 1 0 0,0 1-1 0 0,1 0-17 0 0,0-1 0 0 0,0 1 0 0 0,-1-1 1 0 0,1 0-1 0 0,0 1 0 0 0,1-1 0 0 0,-1 0 0 0 0,0 0 1 0 0,0 1-1 0 0,0-1 0 0 0,1 0 0 0 0,-1 0 0 0 0,0 0 1 0 0,1-1-1 0 0,-1 1 0 0 0,1 0 0 0 0,2 1 0 0 0,5 1-147 0 0,0-1 0 0 0,1 1-1 0 0,-1-1 1 0 0,1-1 0 0 0,-1 0-1 0 0,1 0 1 0 0,-1-1 0 0 0,1 0-1 0 0,-1-1 1 0 0,16-2 0 0 0,11-4-1503 0 0,47-15 0 0 0,85-37-8032 0 0,-144 48 8227 0 0,0 0-1 0 0,-1-1 1 0 0,-1-2-1 0 0,38-29 1 0 0,-47 32 1251 0 0</inkml:trace>
+  <inkml:trace contextRef="#ctx0" brushRef="#br0" timeOffset="2413.08">1721 939 96 0 0,'-18'17'3225'0'0,"14"-14"-1668"0"0,0 0 0 0 0,1 0 0 0 0,-1 1 0 0 0,1-1 0 0 0,0 1 0 0 0,0 0 0 0 0,-4 6 0 0 0,7-9-1413 0 0,0-1-1 0 0,0 0 1 0 0,0 1-1 0 0,-1-1 1 0 0,1 1-1 0 0,0-1 0 0 0,0 1 1 0 0,0-1-1 0 0,0 1 1 0 0,0-1-1 0 0,0 0 1 0 0,0 1-1 0 0,0-1 1 0 0,0 1-1 0 0,0-1 0 0 0,0 1 1 0 0,1-1-1 0 0,-1 0 1 0 0,0 1-1 0 0,0-1 1 0 0,0 1-1 0 0,1-1 0 0 0,-1 0 1 0 0,0 1-1 0 0,0-1 1 0 0,1 0-1 0 0,-1 1 1 0 0,0-1-1 0 0,0 0 0 0 0,1 1 1 0 0,0-1-1 0 0,16 8 950 0 0,-11-6-1053 0 0,0-1-1 0 0,-1 0 0 0 0,1-1 1 0 0,9 1-1 0 0,-2-3-12 0 0,0 1 1 0 0,0-2-1 0 0,-1 0 0 0 0,1 0 0 0 0,-1-2 0 0 0,0 1 0 0 0,0-1 0 0 0,0-1 0 0 0,-1 0 1 0 0,0-1-1 0 0,0 0 0 0 0,-1-1 0 0 0,0 0 0 0 0,0 0 0 0 0,12-15 0 0 0,-19 21-55 0 0,-1-1 0 0 0,-1 1 0 0 0,1-1 0 0 0,0 0-1 0 0,-1 1 1 0 0,1-1 0 0 0,-1 0 0 0 0,0 0 0 0 0,0 0-1 0 0,0 0 1 0 0,0-1 0 0 0,-1 1 0 0 0,1 0 0 0 0,-1 0 0 0 0,0 0-1 0 0,0 0 1 0 0,0-6 0 0 0,-1 7 3 0 0,0 0 1 0 0,0 0-1 0 0,0 0 0 0 0,0 0 0 0 0,0 0 1 0 0,0 0-1 0 0,0 0 0 0 0,-1 0 0 0 0,1 1 1 0 0,-1-1-1 0 0,1 1 0 0 0,-1-1 1 0 0,0 1-1 0 0,0-1 0 0 0,1 1 0 0 0,-1 0 1 0 0,0 0-1 0 0,0 0 0 0 0,0 0 1 0 0,-1 0-1 0 0,1 0 0 0 0,0 1 0 0 0,0-1 1 0 0,0 1-1 0 0,-4-1 0 0 0,-5 0 100 0 0,0 0 0 0 0,0 0-1 0 0,0 2 1 0 0,-1-1 0 0 0,1 1 0 0 0,1 1-1 0 0,-1 0 1 0 0,0 0 0 0 0,-17 7-1 0 0,2 1 489 0 0,0 1 0 0 0,-38 23-1 0 0,46-24-278 0 0,2 1-1 0 0,-1 1 1 0 0,2 1 0 0 0,-1 0-1 0 0,-23 27 1 0 0,34-34-283 0 0,0 0 0 0 0,0 0 0 0 0,1 0 0 0 0,0 1 1 0 0,0 0-1 0 0,1 0 0 0 0,-1 0 0 0 0,2 0 0 0 0,-1 0 0 0 0,1 1 0 0 0,0-1 0 0 0,0 1 1 0 0,1-1-1 0 0,0 1 0 0 0,0 0 0 0 0,1-1 0 0 0,1 16 0 0 0,0-19-65 0 0,0 1 1 0 0,0-1-1 0 0,0 1 0 0 0,1-1 0 0 0,-1 1 0 0 0,1-1 1 0 0,0 0-1 0 0,0 0 0 0 0,1 0 0 0 0,-1 0 0 0 0,1 0 1 0 0,0 0-1 0 0,0-1 0 0 0,0 1 0 0 0,0-1 0 0 0,6 4 1 0 0,-4-4-235 0 0,1 1 1 0 0,-1-1-1 0 0,1-1 1 0 0,0 1 0 0 0,0-1-1 0 0,0 0 1 0 0,0 0-1 0 0,1-1 1 0 0,-1 0 0 0 0,11 1-1 0 0,3-2-1230 0 0,0-1-1 0 0,1 0 0 0 0,-1-2 0 0 0,0 0 0 0 0,0-1 1 0 0,26-10-1 0 0,-19 5-333 0 0,0-2 0 0 0,-1-1 0 0 0,0-1 0 0 0,46-32 0 0 0,-49 29 1287 0 0</inkml:trace>
+  <inkml:trace contextRef="#ctx0" brushRef="#br0" timeOffset="2852.55">2176 828 120 0 0,'-24'15'3970'0'0,"1"2"0"0"0,1 0 1 0 0,-40 40-1 0 0,53-47-2347 0 0,-47 51 2599 0 0,50-53-4027 0 0,0 0 1 0 0,1 0 0 0 0,0 1 0 0 0,0-1 0 0 0,1 1-1 0 0,-5 12 1 0 0,9-19-190 0 0,-1 0-1 0 0,1 0 1 0 0,-1-1-1 0 0,1 1 1 0 0,-1 0 0 0 0,1 0-1 0 0,0 0 1 0 0,0 0-1 0 0,0 0 1 0 0,0 0 0 0 0,0 0-1 0 0,1-1 1 0 0,-1 1-1 0 0,1 0 1 0 0,-1 0-1 0 0,1 0 1 0 0,-1 0 0 0 0,1-1-1 0 0,0 1 1 0 0,0 0-1 0 0,0-1 1 0 0,0 1 0 0 0,0 0-1 0 0,0-1 1 0 0,1 0-1 0 0,-1 1 1 0 0,0-1-1 0 0,1 0 1 0 0,-1 1 0 0 0,1-1-1 0 0,-1 0 1 0 0,1 0-1 0 0,0 0 1 0 0,-1 0 0 0 0,1-1-1 0 0,0 1 1 0 0,0 0-1 0 0,3 0 1 0 0,0 0-21 0 0,1 1 1 0 0,0-1-1 0 0,0 0 1 0 0,0-1-1 0 0,0 1 0 0 0,0-1 1 0 0,0-1-1 0 0,0 1 1 0 0,0-1-1 0 0,0 0 0 0 0,6-2 1 0 0,12-5-399 0 0,-2-1 1 0 0,1 0 0 0 0,-1-2-1 0 0,-1-1 1 0 0,0-1-1 0 0,0-1 1 0 0,-2 0 0 0 0,21-20-1 0 0,-35 30 169 0 0,11-11-332 0 0,-16 15 533 0 0,1-1 1 0 0,-1 1-1 0 0,1-1 0 0 0,-1 0 0 0 0,0 1 1 0 0,1-1-1 0 0,-1 1 0 0 0,0-1 0 0 0,1 0 0 0 0,-1 1 1 0 0,0-1-1 0 0,0 0 0 0 0,1 0 0 0 0,-1 1 0 0 0,0-1 1 0 0,0 0-1 0 0,0 1 0 0 0,0-1 0 0 0,0 0 0 0 0,0 0 1 0 0,0 1-1 0 0,0-1 0 0 0,-1-1 0 0 0,1 2 23 0 0,-1 0 0 0 0,1-1-1 0 0,0 1 1 0 0,-1 0 0 0 0,1-1-1 0 0,-1 1 1 0 0,1 0 0 0 0,-1 0-1 0 0,1 0 1 0 0,-1-1-1 0 0,1 1 1 0 0,-1 0 0 0 0,1 0-1 0 0,-1 0 1 0 0,1 0 0 0 0,-1 0-1 0 0,0 0 1 0 0,1 0 0 0 0,-1 0-1 0 0,1 0 1 0 0,-1 0 0 0 0,1 0-1 0 0,-1 0 1 0 0,1 1 0 0 0,-1-1-1 0 0,1 0 1 0 0,-1 0 0 0 0,1 1-1 0 0,-1-1 1 0 0,-19 10 180 0 0,17-8-94 0 0,-8 3 345 0 0,0 1 0 0 0,0 1 0 0 0,1 0 1 0 0,0 0-1 0 0,1 1 0 0 0,-1 0 0 0 0,2 1 1 0 0,-1 0-1 0 0,1 0 0 0 0,0 1 1 0 0,1 0-1 0 0,-11 21 0 0 0,17-30-401 0 0,0 1 0 0 0,0-1 0 0 0,1 1 0 0 0,-1-1 0 0 0,1 1 0 0 0,-1 0 0 0 0,1-1 0 0 0,0 1 0 0 0,0 0 0 0 0,0-1 0 0 0,0 1 0 0 0,0 0 0 0 0,0-1 0 0 0,0 1 0 0 0,0 0 0 0 0,0-1 0 0 0,1 1 0 0 0,-1-1 0 0 0,1 1 0 0 0,-1 0 0 0 0,1-1 0 0 0,1 3 0 0 0,0-2-12 0 0,-1-1 1 0 0,1 1 0 0 0,0-1-1 0 0,0 1 1 0 0,-1-1-1 0 0,1 0 1 0 0,0 0 0 0 0,0 0-1 0 0,0 0 1 0 0,1 0-1 0 0,-1 0 1 0 0,0 0 0 0 0,0-1-1 0 0,4 1 1 0 0,2 1 31 0 0,1-2 1 0 0,-1 1 0 0 0,1-1-1 0 0,-1 0 1 0 0,1-1 0 0 0,-1 0-1 0 0,15-3 1 0 0,-3-3 7 0 0,0-1 1 0 0,0-1-1 0 0,-1 0 0 0 0,20-14 1 0 0,69-52-2526 0 0,-60 40-388 0 0,-25 18 379 0 0,0-1 1 0 0,-2-1 0 0 0,0-1 0 0 0,-1-1-1 0 0,-1-1 1 0 0,27-40 0 0 0,-36 47 2056 0 0</inkml:trace>
+  <inkml:trace contextRef="#ctx0" brushRef="#br0" timeOffset="3477.27">2779 766 96 0 0,'-1'3'367'0'0,"1"-1"-1"0"0,-1 1 1 0 0,0-1 0 0 0,0 1 0 0 0,0-1-1 0 0,0 1 1 0 0,-1-1 0 0 0,1 1-1 0 0,-1-1 1 0 0,1 0 0 0 0,-1 0 0 0 0,-3 3-1 0 0,-24 23 6737 0 0,-21 10-53 0 0,-3-2-3424 0 0,-37 27-1290 0 0,78-55-2163 0 0,7-4-163 0 0,0-1-1 0 0,0 1 1 0 0,1-1-1 0 0,-1 1 1 0 0,1 1-1 0 0,0-1 1 0 0,0 1-1 0 0,0-1 1 0 0,1 1-1 0 0,-6 10 1 0 0,9-14-61 0 0,0 0 0 0 0,-1-1 0 0 0,1 1 1 0 0,0 0-1 0 0,0 0 0 0 0,0 0 0 0 0,0 0 1 0 0,1-1-1 0 0,-1 1 0 0 0,0 0 0 0 0,0 0 1 0 0,0 0-1 0 0,1-1 0 0 0,-1 1 0 0 0,0 0 1 0 0,1 0-1 0 0,-1-1 0 0 0,1 1 1 0 0,-1 0-1 0 0,1-1 0 0 0,-1 1 0 0 0,1 0 1 0 0,-1-1-1 0 0,2 2 0 0 0,1 0-86 0 0,-1-1-1 0 0,1 1 1 0 0,-1-1-1 0 0,1 0 1 0 0,0 1-1 0 0,0-1 1 0 0,3 1-1 0 0,6 0-435 0 0,0 1 1 0 0,18 0-1 0 0,12-2-587 0 0,-27-1 802 0 0,1 1-1 0 0,0 0 1 0 0,0 1-1 0 0,-1 0 1 0 0,16 6-1 0 0,-30-8 373 0 0,-1 0 0 0 0,0 0-1 0 0,0 0 1 0 0,1 0 0 0 0,-1 0-1 0 0,0 0 1 0 0,0 0 0 0 0,1 0-1 0 0,-1 1 1 0 0,0-1 0 0 0,0 0-1 0 0,0 0 1 0 0,1 0 0 0 0,-1 0-1 0 0,0 1 1 0 0,0-1 0 0 0,0 0-1 0 0,0 0 1 0 0,1 1 0 0 0,-1-1-1 0 0,0 0 1 0 0,0 0 0 0 0,0 0-1 0 0,0 1 1 0 0,0-1 0 0 0,0 0-1 0 0,0 0 1 0 0,0 1 0 0 0,0-1-1 0 0,0 0 1 0 0,1 1 0 0 0,-1-1-1 0 0,-1 0 1 0 0,1 0 0 0 0,0 1-1 0 0,-6 9 544 0 0,-13 6 415 0 0,19-16-972 0 0,-54 35 2116 0 0,-3-2 0 0 0,-116 49-1 0 0,171-82-4212 0 0,4-3 459 0 0,13-9-535 0 0,32-24 302 0 0,-27 21 1059 0 0,52-45 262 0 0,-2-3 1 0 0,-3-3-1 0 0,94-120 1 0 0,10-47 262 0 0,26-32-1232 0 0,-185 251 1168 0 0,11-14 2660 0 0,-23 26-1417 0 0,-3 5-28 0 0,-16 14 471 0 0,-62 66 1381 0 0,-219 275 1864 0 0,272-323-4204 0 0,24-30-339 0 0,-100 133 943 0 0,91-117-919 0 0,0 1 1 0 0,1 0-1 0 0,1 0 0 0 0,-15 44 1 0 0,25-60-197 0 0,-1 1 1 0 0,1-1-1 0 0,0 1 1 0 0,0 0 0 0 0,0-1-1 0 0,1 1 1 0 0,0 0-1 0 0,1-1 1 0 0,-1 1-1 0 0,4 13 1 0 0,-3-18-49 0 0,0 0 1 0 0,0 0-1 0 0,0 1 0 0 0,0-1 1 0 0,0 0-1 0 0,0 0 1 0 0,1 0-1 0 0,-1 0 1 0 0,1 0-1 0 0,-1-1 0 0 0,1 1 1 0 0,0 0-1 0 0,-1-1 1 0 0,1 1-1 0 0,0-1 1 0 0,0 0-1 0 0,0 1 0 0 0,0-1 1 0 0,1 0-1 0 0,-1 0 1 0 0,0 0-1 0 0,0-1 1 0 0,1 1-1 0 0,-1-1 0 0 0,0 1 1 0 0,1-1-1 0 0,-1 0 1 0 0,1 1-1 0 0,-1-1 0 0 0,0-1 1 0 0,1 1-1 0 0,-1 0 1 0 0,4-1-1 0 0,5-1-1164 0 0,0-1 1 0 0,0 0-1 0 0,0-1 0 0 0,0 0 0 0 0,0-1 1 0 0,-1 0-1 0 0,0-1 0 0 0,11-7 0 0 0,6-6-2205 0 0,38-35 0 0 0,-52 41 2948 0 0</inkml:trace>
+  <inkml:trace contextRef="#ctx0" brushRef="#br0" timeOffset="3994.91">3069 924 32 0 0,'-2'-2'4492'0'0,"-3"6"-2029"0"0,-8 9-158 0 0,9-8-803 0 0,-16 16 3001 0 0,-30 40-1 0 0,34-38-3348 0 0,1 1 0 0 0,1 1 0 0 0,-19 44 1 0 0,17-33-908 0 0,-6 17-3352 0 0,42-73-14178 0 0,-2-16 13579 0 0,-13 25 3253 0 0</inkml:trace>
+  <inkml:trace contextRef="#ctx0" brushRef="#br0" timeOffset="3995.91">3087 827 20 0 0,'3'-3'-960'0'0,"7"-6"1912"0"0,1-5 6141 0 0,-11 13-6791 0 0,1 1 1 0 0,-1-1 0 0 0,0 1 0 0 0,1-1 0 0 0,-1 1 0 0 0,0-1 0 0 0,0 0-1 0 0,0 1 1 0 0,0-1 0 0 0,1 1 0 0 0,-1-1 0 0 0,0 1 0 0 0,0-1-1 0 0,0 0 1 0 0,0 1 0 0 0,0-1 0 0 0,0 1 0 0 0,-1-1 0 0 0,1 0 0 0 0,0 1-1 0 0,0-1 1 0 0,0 1 0 0 0,0-1 0 0 0,-1 1 0 0 0,1-1 0 0 0,0 1-1 0 0,-1-1 1 0 0,1 1 0 0 0,0-1 0 0 0,-1 1 0 0 0,1-1 0 0 0,-1 1 0 0 0,1 0-1 0 0,0-1 1 0 0,-1 1 0 0 0,1-1 0 0 0,-1 1 0 0 0,1 0 0 0 0,-1 0-1 0 0,1-1 1 0 0,-1 1 0 0 0,0 0 0 0 0,0 0 0 0 0,-15-9-6451 0 0,11-4-7818 0 0</inkml:trace>
+</inkml:ink>
+</file>
+
+<file path=word/ink/ink2.xml><?xml version="1.0" encoding="utf-8"?>
+<inkml:ink xmlns:inkml="http://www.w3.org/2003/InkML">
+  <inkml:definitions>
+    <inkml:context xml:id="ctx0">
+      <inkml:inkSource xml:id="inkSrc0">
+        <inkml:traceFormat>
+          <inkml:channel name="X" type="integer" min="-2.14748E9" max="2.14748E9" units="cm"/>
+          <inkml:channel name="Y" type="integer" min="-2.14748E9" max="2.14748E9" units="cm"/>
+          <inkml:channel name="F" type="integer" max="32767" units="dev"/>
+          <inkml:channel name="OA" type="integer" max="360" units="deg"/>
+          <inkml:channel name="OE" type="integer" max="90" units="deg"/>
+        </inkml:traceFormat>
+        <inkml:channelProperties>
+          <inkml:channelProperty channel="X" name="resolution" value="1000" units="1/cm"/>
+          <inkml:channelProperty channel="Y" name="resolution" value="1000" units="1/cm"/>
+          <inkml:channelProperty channel="F" name="resolution" value="0" units="1/dev"/>
+          <inkml:channelProperty channel="OA" name="resolution" value="1000" units="1/deg"/>
+          <inkml:channelProperty channel="OE" name="resolution" value="1000" units="1/deg"/>
+        </inkml:channelProperties>
+      </inkml:inkSource>
+      <inkml:timestamp xml:id="ts0" timeString="2024-01-15T19:56:19.179"/>
+    </inkml:context>
+    <inkml:brush xml:id="br0">
+      <inkml:brushProperty name="width" value="0.035" units="cm"/>
+      <inkml:brushProperty name="height" value="0.035" units="cm"/>
+    </inkml:brush>
+  </inkml:definitions>
+  <inkml:trace contextRef="#ctx0" brushRef="#br0">1357 528 116 0 0,'0'0'468'0'0,"2"-2"-960"0"0</inkml:trace>
+</inkml:ink>
+</file>
+
 <file path=word/theme/theme1.xml><?xml version="1.0" encoding="utf-8"?>
 <a:theme xmlns:a="http://schemas.openxmlformats.org/drawingml/2006/main" name="Office Theme">
   <a:themeElements>

</xml_diff>